<commit_message>
check my comments in red in the file, also similarity report uploaded separately
</commit_message>
<xml_diff>
--- a/Project Proposal/CS355 - Project Proposal.docx
+++ b/Project Proposal/CS355 - Project Proposal.docx
@@ -163,14 +163,34 @@
           <w:szCs w:val="40"/>
         </w:rPr>
       </w:pPr>
+      <w:proofErr w:type="spellStart"/>
       <w:r>
         <w:rPr>
           <w:rFonts w:ascii="Times New Roman" w:hAnsi="Times New Roman" w:cs="Times New Roman"/>
           <w:sz w:val="32"/>
           <w:szCs w:val="40"/>
         </w:rPr>
-        <w:t>Daniyal Jillani</w:t>
-      </w:r>
+        <w:t>Daniyal</w:t>
+      </w:r>
+      <w:proofErr w:type="spellEnd"/>
+      <w:r>
+        <w:rPr>
+          <w:rFonts w:ascii="Times New Roman" w:hAnsi="Times New Roman" w:cs="Times New Roman"/>
+          <w:sz w:val="32"/>
+          <w:szCs w:val="40"/>
+        </w:rPr>
+        <w:t xml:space="preserve"> </w:t>
+      </w:r>
+      <w:proofErr w:type="spellStart"/>
+      <w:r>
+        <w:rPr>
+          <w:rFonts w:ascii="Times New Roman" w:hAnsi="Times New Roman" w:cs="Times New Roman"/>
+          <w:sz w:val="32"/>
+          <w:szCs w:val="40"/>
+        </w:rPr>
+        <w:t>Jillani</w:t>
+      </w:r>
+      <w:proofErr w:type="spellEnd"/>
       <w:r>
         <w:rPr>
           <w:rFonts w:ascii="Times New Roman" w:hAnsi="Times New Roman" w:cs="Times New Roman"/>
@@ -417,8 +437,6 @@
         </w:rPr>
         <w:t>Introduction</w:t>
       </w:r>
-      <w:bookmarkStart w:id="0" w:name="_GoBack"/>
-      <w:bookmarkEnd w:id="0"/>
     </w:p>
     <w:p>
       <w:pPr>
@@ -439,16 +457,7 @@
           <w:szCs w:val="24"/>
           <w:shd w:val="clear" w:color="auto" w:fill="FFFFFF"/>
         </w:rPr>
-        <w:t>Hospital Management System is online management system which is used to management the hospital</w:t>
-      </w:r>
-      <w:r>
-        <w:rPr>
-          <w:rFonts w:ascii="Times New Roman" w:hAnsi="Times New Roman" w:cs="Times New Roman"/>
-          <w:sz w:val="24"/>
-          <w:szCs w:val="24"/>
-          <w:shd w:val="clear" w:color="auto" w:fill="FFFFFF"/>
-        </w:rPr>
-        <w:t>. It contains all the data regarding the patients, doctors, admin staff, facilities being provided, and the pharmacy and manages it in an organized manner.</w:t>
+        <w:t>Hospital Management System is online management system which is used to management the hospital. It contains all the data regarding the patients, doctors, admin staff, facilities being provided, and the pharmacy and manages it in an organized manner.</w:t>
       </w:r>
       <w:r>
         <w:rPr>
@@ -625,17 +634,7 @@
           <w:bCs w:val="0"/>
           <w:color w:val="auto"/>
         </w:rPr>
-        <w:t>3-</w:t>
-      </w:r>
-      <w:r>
-        <w:rPr>
-          <w:rStyle w:val="Strong"/>
-          <w:rFonts w:ascii="Times New Roman" w:hAnsi="Times New Roman" w:cs="Times New Roman"/>
-          <w:b w:val="0"/>
-          <w:bCs w:val="0"/>
-          <w:color w:val="auto"/>
-        </w:rPr>
-        <w:t xml:space="preserve"> </w:t>
+        <w:t xml:space="preserve">3- </w:t>
       </w:r>
       <w:r>
         <w:rPr>
@@ -817,6 +816,53 @@
     <w:p/>
     <w:p>
       <w:pPr>
+        <w:rPr>
+          <w:b/>
+          <w:bCs/>
+          <w:color w:val="FF0000"/>
+        </w:rPr>
+      </w:pPr>
+      <w:r>
+        <w:rPr>
+          <w:b/>
+          <w:bCs/>
+          <w:color w:val="FF0000"/>
+        </w:rPr>
+        <w:t>Instructor's Comments: In addition to the problem statement and objectives of the project, you were also required to write the business scenario that can be used to draw the system's ERD and design the interfaces. So, you should include the complete business scenario with details of entities and its attributes, business processes, relationships, and constraints.</w:t>
+      </w:r>
+    </w:p>
+    <w:p>
+      <w:pPr>
+        <w:rPr>
+          <w:b/>
+          <w:bCs/>
+          <w:color w:val="FF0000"/>
+        </w:rPr>
+      </w:pPr>
+    </w:p>
+    <w:p>
+      <w:pPr>
+        <w:rPr>
+          <w:b/>
+          <w:bCs/>
+          <w:color w:val="FF0000"/>
+        </w:rPr>
+      </w:pPr>
+      <w:r>
+        <w:rPr>
+          <w:b/>
+          <w:bCs/>
+          <w:color w:val="FF0000"/>
+        </w:rPr>
+        <w:t>Above text is directly copied from internet. You should write it in your own words.</w:t>
+      </w:r>
+    </w:p>
+    <w:p>
+      <w:bookmarkStart w:id="0" w:name="_GoBack"/>
+      <w:bookmarkEnd w:id="0"/>
+    </w:p>
+    <w:p>
+      <w:pPr>
         <w:snapToGrid w:val="0"/>
         <w:spacing w:after="120" w:line="240" w:lineRule="auto"/>
         <w:jc w:val="both"/>
@@ -1021,38 +1067,18 @@
         <w:spacing w:after="120" w:line="240" w:lineRule="auto"/>
         <w:jc w:val="both"/>
         <w:rPr>
-          <w:rFonts w:ascii="Times New Roman" w:hAnsi="Times New Roman" w:cs="Times New Roman"/>
           <w:b/>
-          <w:sz w:val="24"/>
-          <w:szCs w:val="24"/>
-        </w:rPr>
-      </w:pPr>
-      <w:r>
-        <w:rPr>
-          <w:rFonts w:ascii="Times New Roman" w:hAnsi="Times New Roman" w:cs="Times New Roman"/>
+          <w:bCs/>
+          <w:color w:val="FF0000"/>
+        </w:rPr>
+      </w:pPr>
+      <w:r>
+        <w:rPr>
           <w:b/>
-          <w:sz w:val="24"/>
-          <w:szCs w:val="24"/>
-        </w:rPr>
-        <w:br/>
-      </w:r>
-      <w:r>
-        <w:rPr>
-          <w:rFonts w:ascii="Times New Roman" w:hAnsi="Times New Roman" w:cs="Times New Roman"/>
-          <w:b/>
-          <w:sz w:val="24"/>
-          <w:szCs w:val="24"/>
-        </w:rPr>
-        <w:t>Tools</w:t>
-      </w:r>
-      <w:r>
-        <w:rPr>
-          <w:rFonts w:ascii="Times New Roman" w:hAnsi="Times New Roman" w:cs="Times New Roman"/>
-          <w:b/>
-          <w:sz w:val="24"/>
-          <w:szCs w:val="24"/>
-        </w:rPr>
-        <w:t xml:space="preserve"> &amp; Technologies</w:t>
+          <w:bCs/>
+          <w:color w:val="FF0000"/>
+        </w:rPr>
+        <w:t>Focus on points 2 and 3 only, in addition to that the system should also maintain the doctors’ details.</w:t>
       </w:r>
     </w:p>
     <w:p>
@@ -1061,53 +1087,19 @@
         <w:spacing w:after="120" w:line="240" w:lineRule="auto"/>
         <w:jc w:val="both"/>
         <w:rPr>
-          <w:rFonts w:ascii="Times New Roman" w:hAnsi="Times New Roman" w:cs="Times New Roman"/>
-          <w:sz w:val="24"/>
-          <w:szCs w:val="24"/>
-        </w:rPr>
-      </w:pPr>
-      <w:r>
-        <w:rPr>
-          <w:rFonts w:ascii="Times New Roman" w:hAnsi="Times New Roman" w:cs="Times New Roman"/>
-          <w:sz w:val="24"/>
-          <w:szCs w:val="24"/>
-        </w:rPr>
-        <w:t>Back-end: SQL Server</w:t>
-      </w:r>
-    </w:p>
-    <w:p>
-      <w:pPr>
-        <w:rPr>
-          <w:rFonts w:ascii="Times New Roman" w:hAnsi="Times New Roman" w:cs="Times New Roman"/>
-          <w:sz w:val="24"/>
-          <w:szCs w:val="24"/>
-        </w:rPr>
-      </w:pPr>
-      <w:r>
-        <w:rPr>
-          <w:rFonts w:ascii="Times New Roman" w:hAnsi="Times New Roman" w:cs="Times New Roman"/>
-          <w:sz w:val="24"/>
-          <w:szCs w:val="24"/>
-        </w:rPr>
-        <w:t xml:space="preserve">Front-end: </w:t>
-      </w:r>
-      <w:r>
-        <w:rPr>
-          <w:rFonts w:ascii="Times New Roman" w:hAnsi="Times New Roman" w:cs="Times New Roman"/>
-          <w:sz w:val="24"/>
-          <w:szCs w:val="24"/>
-        </w:rPr>
-        <w:t>C#</w:t>
-      </w:r>
-    </w:p>
-    <w:p>
-      <w:pPr>
-        <w:rPr>
-          <w:rFonts w:ascii="Times New Roman" w:hAnsi="Times New Roman" w:cs="Times New Roman"/>
-          <w:sz w:val="24"/>
-          <w:szCs w:val="24"/>
-        </w:rPr>
-      </w:pPr>
+          <w:b/>
+          <w:bCs/>
+          <w:color w:val="FF0000"/>
+        </w:rPr>
+      </w:pPr>
+      <w:r>
+        <w:rPr>
+          <w:b/>
+          <w:bCs/>
+          <w:color w:val="FF0000"/>
+        </w:rPr>
+        <w:t>List down the user interfaces that will be required to implement the system with brief description of the usage of each interface.</w:t>
+      </w:r>
     </w:p>
     <w:p>
       <w:pPr>
@@ -1116,6 +1108,100 @@
         <w:jc w:val="both"/>
         <w:rPr>
           <w:rFonts w:ascii="Times New Roman" w:hAnsi="Times New Roman" w:cs="Times New Roman"/>
+          <w:b/>
+          <w:sz w:val="24"/>
+          <w:szCs w:val="24"/>
+        </w:rPr>
+      </w:pPr>
+      <w:r>
+        <w:rPr>
+          <w:rFonts w:ascii="Times New Roman" w:hAnsi="Times New Roman" w:cs="Times New Roman"/>
+          <w:b/>
+          <w:sz w:val="24"/>
+          <w:szCs w:val="24"/>
+        </w:rPr>
+        <w:br/>
+      </w:r>
+      <w:r>
+        <w:rPr>
+          <w:rFonts w:ascii="Times New Roman" w:hAnsi="Times New Roman" w:cs="Times New Roman"/>
+          <w:b/>
+          <w:sz w:val="24"/>
+          <w:szCs w:val="24"/>
+        </w:rPr>
+        <w:t>Tools</w:t>
+      </w:r>
+      <w:r>
+        <w:rPr>
+          <w:rFonts w:ascii="Times New Roman" w:hAnsi="Times New Roman" w:cs="Times New Roman"/>
+          <w:b/>
+          <w:sz w:val="24"/>
+          <w:szCs w:val="24"/>
+        </w:rPr>
+        <w:t xml:space="preserve"> &amp; Technologies</w:t>
+      </w:r>
+    </w:p>
+    <w:p>
+      <w:pPr>
+        <w:snapToGrid w:val="0"/>
+        <w:spacing w:after="120" w:line="240" w:lineRule="auto"/>
+        <w:jc w:val="both"/>
+        <w:rPr>
+          <w:rFonts w:ascii="Times New Roman" w:hAnsi="Times New Roman" w:cs="Times New Roman"/>
+          <w:sz w:val="24"/>
+          <w:szCs w:val="24"/>
+        </w:rPr>
+      </w:pPr>
+      <w:r>
+        <w:rPr>
+          <w:rFonts w:ascii="Times New Roman" w:hAnsi="Times New Roman" w:cs="Times New Roman"/>
+          <w:sz w:val="24"/>
+          <w:szCs w:val="24"/>
+        </w:rPr>
+        <w:t>Back-end: SQL Server</w:t>
+      </w:r>
+    </w:p>
+    <w:p>
+      <w:pPr>
+        <w:rPr>
+          <w:rFonts w:ascii="Times New Roman" w:hAnsi="Times New Roman" w:cs="Times New Roman"/>
+          <w:sz w:val="24"/>
+          <w:szCs w:val="24"/>
+        </w:rPr>
+      </w:pPr>
+      <w:r>
+        <w:rPr>
+          <w:rFonts w:ascii="Times New Roman" w:hAnsi="Times New Roman" w:cs="Times New Roman"/>
+          <w:sz w:val="24"/>
+          <w:szCs w:val="24"/>
+        </w:rPr>
+        <w:t xml:space="preserve">Front-end: </w:t>
+      </w:r>
+      <w:r>
+        <w:rPr>
+          <w:rFonts w:ascii="Times New Roman" w:hAnsi="Times New Roman" w:cs="Times New Roman"/>
+          <w:sz w:val="24"/>
+          <w:szCs w:val="24"/>
+        </w:rPr>
+        <w:t>C#</w:t>
+      </w:r>
+    </w:p>
+    <w:p>
+      <w:pPr>
+        <w:rPr>
+          <w:rFonts w:ascii="Times New Roman" w:hAnsi="Times New Roman" w:cs="Times New Roman"/>
+          <w:sz w:val="24"/>
+          <w:szCs w:val="24"/>
+        </w:rPr>
+      </w:pPr>
+    </w:p>
+    <w:p>
+      <w:pPr>
+        <w:snapToGrid w:val="0"/>
+        <w:spacing w:after="120" w:line="240" w:lineRule="auto"/>
+        <w:jc w:val="both"/>
+        <w:rPr>
+          <w:rFonts w:ascii="Times New Roman" w:hAnsi="Times New Roman" w:cs="Times New Roman"/>
           <w:i/>
           <w:sz w:val="24"/>
           <w:szCs w:val="24"/>
@@ -1128,6 +1214,7 @@
           <w:sz w:val="24"/>
           <w:szCs w:val="24"/>
         </w:rPr>
+        <w:lastRenderedPageBreak/>
         <w:t xml:space="preserve">Note: </w:t>
       </w:r>
       <w:r>
@@ -2736,8 +2823,11 @@
     <w:lsdException w:name="Table 3D effects 3" w:semiHidden="1" w:unhideWhenUsed="1"/>
     <w:lsdException w:name="Table Contemporary" w:semiHidden="1" w:unhideWhenUsed="1"/>
     <w:lsdException w:name="Table Elegant" w:semiHidden="1" w:unhideWhenUsed="1"/>
+    <w:lsdException w:name="Table Professional" w:semiHidden="1" w:unhideWhenUsed="1"/>
     <w:lsdException w:name="Table Subtle 1" w:semiHidden="1" w:unhideWhenUsed="1"/>
     <w:lsdException w:name="Table Subtle 2" w:semiHidden="1" w:unhideWhenUsed="1"/>
+    <w:lsdException w:name="Table Web 1" w:semiHidden="1" w:unhideWhenUsed="1"/>
+    <w:lsdException w:name="Table Web 2" w:semiHidden="1" w:unhideWhenUsed="1"/>
     <w:lsdException w:name="Table Web 3" w:semiHidden="1" w:unhideWhenUsed="1"/>
     <w:lsdException w:name="Balloon Text" w:semiHidden="1" w:unhideWhenUsed="1"/>
     <w:lsdException w:name="Table Grid" w:uiPriority="59"/>

</xml_diff>